<commit_message>
* Todos.csproj: * CodingExercise.docx: * README.md: * .gitignore: * tslint.json: * main.ts: * test.ts: * angular.json: * package.json: * .editorconfig: * tsconfig.json: * index.html: * polyfills.ts: * app.po.ts: * package-lock.json: * TodosController.cs: * launchSettings.json: * app.module.ts: * protractor.conf.js: * app.e2e-spec.ts: * app.component.ts: * environment.ts:
* browserslist: Changes:
Updated angular project to newer version.
Created Model to store Todos as an object.
Start working with JSON serialization, not completed yet.
</commit_message>
<xml_diff>
--- a/CodingExercise.docx
+++ b/CodingExercise.docx
@@ -4,7 +4,7 @@
   <w:body>
     <w:p>
       <w:pPr>
-        <w:pStyle w:val="Ttulo1"/>
+        <w:pStyle w:val="Heading1"/>
         <w:spacing w:before="0"/>
       </w:pPr>
       <w:bookmarkStart w:id="0" w:name="developer-survey-and-coding-exercise---f"/>
@@ -14,7 +14,7 @@
     </w:p>
     <w:p>
       <w:pPr>
-        <w:pStyle w:val="Ttulo2"/>
+        <w:pStyle w:val="Heading2"/>
       </w:pPr>
       <w:bookmarkStart w:id="1" w:name="technical-expertise"/>
       <w:bookmarkEnd w:id="0"/>
@@ -62,7 +62,7 @@
     </w:p>
     <w:p>
       <w:pPr>
-        <w:pStyle w:val="Ttulo3"/>
+        <w:pStyle w:val="Heading3"/>
       </w:pPr>
       <w:bookmarkStart w:id="2" w:name="languages"/>
       <w:r>
@@ -149,7 +149,7 @@
     </w:p>
     <w:p>
       <w:pPr>
-        <w:pStyle w:val="Ttulo3"/>
+        <w:pStyle w:val="Heading3"/>
       </w:pPr>
       <w:bookmarkStart w:id="3" w:name="frameworks-and-technologies"/>
       <w:r>
@@ -259,7 +259,7 @@
     </w:p>
     <w:p>
       <w:pPr>
-        <w:pStyle w:val="Ttulo2"/>
+        <w:pStyle w:val="Heading2"/>
       </w:pPr>
       <w:bookmarkStart w:id="4" w:name="experience-and-training"/>
       <w:r>
@@ -274,7 +274,7 @@
     </w:p>
     <w:p>
       <w:pPr>
-        <w:pStyle w:val="Prrafodelista"/>
+        <w:pStyle w:val="ListParagraph"/>
         <w:numPr>
           <w:ilvl w:val="0"/>
           <w:numId w:val="19"/>
@@ -302,7 +302,7 @@
     </w:p>
     <w:p>
       <w:pPr>
-        <w:pStyle w:val="Prrafodelista"/>
+        <w:pStyle w:val="ListParagraph"/>
         <w:numPr>
           <w:ilvl w:val="0"/>
           <w:numId w:val="19"/>
@@ -328,7 +328,7 @@
     </w:p>
     <w:p>
       <w:pPr>
-        <w:pStyle w:val="Prrafodelista"/>
+        <w:pStyle w:val="ListParagraph"/>
         <w:numPr>
           <w:ilvl w:val="0"/>
           <w:numId w:val="19"/>
@@ -340,7 +340,7 @@
     </w:p>
     <w:p>
       <w:pPr>
-        <w:pStyle w:val="Prrafodelista"/>
+        <w:pStyle w:val="ListParagraph"/>
         <w:numPr>
           <w:ilvl w:val="0"/>
           <w:numId w:val="19"/>
@@ -372,7 +372,7 @@
     </w:p>
     <w:p>
       <w:pPr>
-        <w:pStyle w:val="Ttulo2"/>
+        <w:pStyle w:val="Heading2"/>
       </w:pPr>
       <w:r>
         <w:lastRenderedPageBreak/>
@@ -419,7 +419,7 @@
     </w:p>
     <w:p>
       <w:pPr>
-        <w:pStyle w:val="Ttulo3"/>
+        <w:pStyle w:val="Heading3"/>
       </w:pPr>
       <w:r>
         <w:lastRenderedPageBreak/>
@@ -434,7 +434,7 @@
     </w:p>
     <w:p>
       <w:pPr>
-        <w:pStyle w:val="Ttulo4"/>
+        <w:pStyle w:val="Heading4"/>
       </w:pPr>
       <w:bookmarkStart w:id="7" w:name="server"/>
       <w:r>
@@ -444,7 +444,7 @@
     <w:bookmarkEnd w:id="7"/>
     <w:p>
       <w:pPr>
-        <w:pStyle w:val="Prrafodelista"/>
+        <w:pStyle w:val="ListParagraph"/>
         <w:numPr>
           <w:ilvl w:val="0"/>
           <w:numId w:val="19"/>
@@ -460,7 +460,7 @@
     </w:p>
     <w:p>
       <w:pPr>
-        <w:pStyle w:val="Prrafodelista"/>
+        <w:pStyle w:val="ListParagraph"/>
         <w:numPr>
           <w:ilvl w:val="1"/>
           <w:numId w:val="19"/>
@@ -472,7 +472,7 @@
     </w:p>
     <w:p>
       <w:pPr>
-        <w:pStyle w:val="Prrafodelista"/>
+        <w:pStyle w:val="ListParagraph"/>
         <w:numPr>
           <w:ilvl w:val="0"/>
           <w:numId w:val="19"/>
@@ -488,7 +488,7 @@
     </w:p>
     <w:p>
       <w:pPr>
-        <w:pStyle w:val="Ttulo4"/>
+        <w:pStyle w:val="Heading4"/>
       </w:pPr>
       <w:bookmarkStart w:id="8" w:name="client"/>
       <w:r>
@@ -609,7 +609,7 @@
     </w:p>
     <w:p>
       <w:pPr>
-        <w:pStyle w:val="Prrafodelista"/>
+        <w:pStyle w:val="ListParagraph"/>
         <w:numPr>
           <w:ilvl w:val="0"/>
           <w:numId w:val="23"/>
@@ -639,7 +639,7 @@
     </w:p>
     <w:p>
       <w:pPr>
-        <w:pStyle w:val="Prrafodelista"/>
+        <w:pStyle w:val="ListParagraph"/>
         <w:numPr>
           <w:ilvl w:val="1"/>
           <w:numId w:val="23"/>
@@ -669,7 +669,7 @@
     </w:p>
     <w:p>
       <w:pPr>
-        <w:pStyle w:val="Prrafodelista"/>
+        <w:pStyle w:val="ListParagraph"/>
         <w:numPr>
           <w:ilvl w:val="2"/>
           <w:numId w:val="23"/>
@@ -731,7 +731,7 @@
     </w:p>
     <w:p>
       <w:pPr>
-        <w:pStyle w:val="Prrafodelista"/>
+        <w:pStyle w:val="ListParagraph"/>
         <w:numPr>
           <w:ilvl w:val="2"/>
           <w:numId w:val="23"/>
@@ -763,7 +763,7 @@
           <w:rStyle w:val="VerbatimChar"/>
           <w:bCs/>
         </w:rPr>
-        <w:t xml:space="preserve"> T</w:t>
+        <w:t xml:space="preserve"> </w:t>
       </w:r>
       <w:proofErr w:type="spellStart"/>
       <w:r>
@@ -771,7 +771,7 @@
           <w:rStyle w:val="VerbatimChar"/>
           <w:bCs/>
         </w:rPr>
-        <w:t>oTitleCase</w:t>
+        <w:t>ToTitleCase</w:t>
       </w:r>
       <w:proofErr w:type="spellEnd"/>
       <w:r>
@@ -791,7 +791,7 @@
     </w:p>
     <w:p>
       <w:pPr>
-        <w:pStyle w:val="Prrafodelista"/>
+        <w:pStyle w:val="ListParagraph"/>
         <w:numPr>
           <w:ilvl w:val="2"/>
           <w:numId w:val="23"/>
@@ -830,7 +830,7 @@
     </w:p>
     <w:p>
       <w:pPr>
-        <w:pStyle w:val="Prrafodelista"/>
+        <w:pStyle w:val="ListParagraph"/>
         <w:numPr>
           <w:ilvl w:val="0"/>
           <w:numId w:val="23"/>
@@ -855,7 +855,7 @@
     </w:p>
     <w:p>
       <w:pPr>
-        <w:pStyle w:val="Prrafodelista"/>
+        <w:pStyle w:val="ListParagraph"/>
         <w:numPr>
           <w:ilvl w:val="1"/>
           <w:numId w:val="23"/>
@@ -1012,7 +1012,7 @@
     </w:p>
     <w:p>
       <w:pPr>
-        <w:pStyle w:val="Prrafodelista"/>
+        <w:pStyle w:val="ListParagraph"/>
         <w:numPr>
           <w:ilvl w:val="1"/>
           <w:numId w:val="23"/>
@@ -1031,7 +1031,7 @@
     </w:p>
     <w:p>
       <w:pPr>
-        <w:pStyle w:val="Prrafodelista"/>
+        <w:pStyle w:val="ListParagraph"/>
         <w:numPr>
           <w:ilvl w:val="2"/>
           <w:numId w:val="23"/>
@@ -1050,7 +1050,7 @@
     </w:p>
     <w:p>
       <w:pPr>
-        <w:pStyle w:val="Prrafodelista"/>
+        <w:pStyle w:val="ListParagraph"/>
         <w:numPr>
           <w:ilvl w:val="2"/>
           <w:numId w:val="23"/>
@@ -1083,7 +1083,7 @@
     </w:p>
     <w:p>
       <w:pPr>
-        <w:pStyle w:val="Prrafodelista"/>
+        <w:pStyle w:val="ListParagraph"/>
         <w:numPr>
           <w:ilvl w:val="2"/>
           <w:numId w:val="23"/>
@@ -1131,7 +1131,7 @@
     </w:p>
     <w:p>
       <w:pPr>
-        <w:pStyle w:val="Prrafodelista"/>
+        <w:pStyle w:val="ListParagraph"/>
         <w:numPr>
           <w:ilvl w:val="1"/>
           <w:numId w:val="23"/>
@@ -1170,7 +1170,7 @@
     </w:p>
     <w:p>
       <w:pPr>
-        <w:pStyle w:val="Prrafodelista"/>
+        <w:pStyle w:val="ListParagraph"/>
         <w:numPr>
           <w:ilvl w:val="2"/>
           <w:numId w:val="23"/>
@@ -1189,7 +1189,7 @@
     </w:p>
     <w:p>
       <w:pPr>
-        <w:pStyle w:val="Prrafodelista"/>
+        <w:pStyle w:val="ListParagraph"/>
         <w:numPr>
           <w:ilvl w:val="2"/>
           <w:numId w:val="23"/>
@@ -1208,7 +1208,7 @@
     </w:p>
     <w:p>
       <w:pPr>
-        <w:pStyle w:val="Prrafodelista"/>
+        <w:pStyle w:val="ListParagraph"/>
         <w:numPr>
           <w:ilvl w:val="2"/>
           <w:numId w:val="23"/>
@@ -1241,7 +1241,7 @@
     </w:p>
     <w:p>
       <w:pPr>
-        <w:pStyle w:val="Prrafodelista"/>
+        <w:pStyle w:val="ListParagraph"/>
         <w:numPr>
           <w:ilvl w:val="2"/>
           <w:numId w:val="23"/>
@@ -1266,7 +1266,7 @@
     </w:p>
     <w:p>
       <w:pPr>
-        <w:pStyle w:val="Prrafodelista"/>
+        <w:pStyle w:val="ListParagraph"/>
         <w:numPr>
           <w:ilvl w:val="2"/>
           <w:numId w:val="23"/>
@@ -1334,7 +1334,7 @@
     </w:p>
     <w:p>
       <w:pPr>
-        <w:pStyle w:val="Prrafodelista"/>
+        <w:pStyle w:val="ListParagraph"/>
         <w:numPr>
           <w:ilvl w:val="0"/>
           <w:numId w:val="23"/>
@@ -1366,7 +1366,7 @@
     </w:p>
     <w:p>
       <w:pPr>
-        <w:pStyle w:val="Ttulo3"/>
+        <w:pStyle w:val="Heading3"/>
       </w:pPr>
       <w:r>
         <w:lastRenderedPageBreak/>
@@ -1399,7 +1399,7 @@
     </w:p>
     <w:p>
       <w:pPr>
-        <w:pStyle w:val="Ttulo3"/>
+        <w:pStyle w:val="Heading3"/>
         <w:ind w:firstLine="720"/>
       </w:pPr>
       <w:bookmarkStart w:id="10" w:name="add-create-and-delete-to-do-items"/>
@@ -1428,35 +1428,27 @@
     </w:p>
     <w:p>
       <w:pPr>
-        <w:pStyle w:val="Prrafodelista"/>
+        <w:pStyle w:val="ListParagraph"/>
         <w:numPr>
           <w:ilvl w:val="0"/>
           <w:numId w:val="23"/>
         </w:numPr>
       </w:pPr>
       <w:r>
-        <w:t xml:space="preserve">Since is a web application, I should use a cloud database, for example CouchDB that is a non-relational database that is easy to use, when the app is offline, I should use a </w:t>
-      </w:r>
-      <w:proofErr w:type="spellStart"/>
-      <w:r>
-        <w:t>NgRx</w:t>
-      </w:r>
-      <w:proofErr w:type="spellEnd"/>
-      <w:r>
-        <w:t xml:space="preserve"> to store data. </w:t>
-      </w:r>
-      <w:proofErr w:type="gramStart"/>
-      <w:r>
-        <w:t>When  the</w:t>
-      </w:r>
-      <w:proofErr w:type="gramEnd"/>
-      <w:r>
-        <w:t xml:space="preserve"> connection is restored I could sync local data to the cloud.</w:t>
-      </w:r>
-    </w:p>
-    <w:p>
-      <w:pPr>
-        <w:pStyle w:val="Ttulo3"/>
+        <w:t>Since is a web application, I should use a cloud database, for example CouchDB that is a non-relational database that is easy to use</w:t>
+      </w:r>
+      <w:r>
+        <w:t>.</w:t>
+      </w:r>
+    </w:p>
+    <w:p>
+      <w:pPr>
+        <w:pStyle w:val="ListParagraph"/>
+      </w:pPr>
+    </w:p>
+    <w:p>
+      <w:pPr>
+        <w:pStyle w:val="Heading3"/>
         <w:ind w:firstLine="720"/>
       </w:pPr>
       <w:bookmarkStart w:id="11" w:name="add-new-fields"/>
@@ -1535,7 +1527,7 @@
     </w:p>
     <w:p>
       <w:pPr>
-        <w:pStyle w:val="Ttulo3"/>
+        <w:pStyle w:val="Heading3"/>
         <w:ind w:firstLine="720"/>
       </w:pPr>
       <w:bookmarkStart w:id="12" w:name="add-a-store-optional"/>
@@ -1564,7 +1556,7 @@
     </w:p>
     <w:p>
       <w:pPr>
-        <w:pStyle w:val="Prrafodelista"/>
+        <w:pStyle w:val="ListParagraph"/>
         <w:numPr>
           <w:ilvl w:val="0"/>
           <w:numId w:val="24"/>
@@ -1586,7 +1578,7 @@
     </w:p>
     <w:p>
       <w:pPr>
-        <w:pStyle w:val="Prrafodelista"/>
+        <w:pStyle w:val="ListParagraph"/>
         <w:numPr>
           <w:ilvl w:val="0"/>
           <w:numId w:val="24"/>
@@ -1612,7 +1604,7 @@
     </w:p>
     <w:p>
       <w:pPr>
-        <w:pStyle w:val="Ttulo3"/>
+        <w:pStyle w:val="Heading3"/>
       </w:pPr>
       <w:r>
         <w:lastRenderedPageBreak/>
@@ -1635,7 +1627,7 @@
     </w:p>
     <w:p>
       <w:pPr>
-        <w:pStyle w:val="Prrafodelista"/>
+        <w:pStyle w:val="ListParagraph"/>
         <w:numPr>
           <w:ilvl w:val="0"/>
           <w:numId w:val="24"/>
@@ -1657,7 +1649,7 @@
     </w:p>
     <w:p>
       <w:pPr>
-        <w:pStyle w:val="Prrafodelista"/>
+        <w:pStyle w:val="ListParagraph"/>
         <w:numPr>
           <w:ilvl w:val="0"/>
           <w:numId w:val="24"/>
@@ -1679,7 +1671,7 @@
     </w:p>
     <w:p>
       <w:pPr>
-        <w:pStyle w:val="Prrafodelista"/>
+        <w:pStyle w:val="ListParagraph"/>
         <w:numPr>
           <w:ilvl w:val="0"/>
           <w:numId w:val="24"/>
@@ -1701,7 +1693,7 @@
     </w:p>
     <w:p>
       <w:pPr>
-        <w:pStyle w:val="Prrafodelista"/>
+        <w:pStyle w:val="ListParagraph"/>
         <w:numPr>
           <w:ilvl w:val="0"/>
           <w:numId w:val="24"/>
@@ -1723,7 +1715,7 @@
     </w:p>
     <w:p>
       <w:pPr>
-        <w:pStyle w:val="Prrafodelista"/>
+        <w:pStyle w:val="ListParagraph"/>
         <w:numPr>
           <w:ilvl w:val="0"/>
           <w:numId w:val="24"/>
@@ -1732,7 +1724,7 @@
     </w:p>
     <w:p>
       <w:pPr>
-        <w:pStyle w:val="Ttulo2"/>
+        <w:pStyle w:val="Heading2"/>
       </w:pPr>
       <w:bookmarkStart w:id="14" w:name="final-steps"/>
       <w:r>
@@ -3249,7 +3241,7 @@
       <w:spacing w:before="180" w:after="180"/>
     </w:pPr>
   </w:style>
-  <w:style w:type="paragraph" w:styleId="Ttulo1">
+  <w:style w:type="paragraph" w:styleId="Heading1">
     <w:name w:val="heading 1"/>
     <w:basedOn w:val="Normal"/>
     <w:next w:val="Normal"/>
@@ -3270,7 +3262,7 @@
       <w:szCs w:val="36"/>
     </w:rPr>
   </w:style>
-  <w:style w:type="paragraph" w:styleId="Ttulo2">
+  <w:style w:type="paragraph" w:styleId="Heading2">
     <w:name w:val="heading 2"/>
     <w:basedOn w:val="Normal"/>
     <w:next w:val="Normal"/>
@@ -3293,7 +3285,7 @@
       <w:szCs w:val="32"/>
     </w:rPr>
   </w:style>
-  <w:style w:type="paragraph" w:styleId="Ttulo3">
+  <w:style w:type="paragraph" w:styleId="Heading3">
     <w:name w:val="heading 3"/>
     <w:basedOn w:val="Normal"/>
     <w:next w:val="Normal"/>
@@ -3315,7 +3307,7 @@
       <w:szCs w:val="28"/>
     </w:rPr>
   </w:style>
-  <w:style w:type="paragraph" w:styleId="Ttulo4">
+  <w:style w:type="paragraph" w:styleId="Heading4">
     <w:name w:val="heading 4"/>
     <w:basedOn w:val="Normal"/>
     <w:next w:val="Normal"/>
@@ -3335,7 +3327,7 @@
       <w:color w:val="4F81BD" w:themeColor="accent1"/>
     </w:rPr>
   </w:style>
-  <w:style w:type="paragraph" w:styleId="Ttulo5">
+  <w:style w:type="paragraph" w:styleId="Heading5">
     <w:name w:val="heading 5"/>
     <w:basedOn w:val="Normal"/>
     <w:next w:val="Normal"/>
@@ -3355,13 +3347,13 @@
       <w:color w:val="4F81BD" w:themeColor="accent1"/>
     </w:rPr>
   </w:style>
-  <w:style w:type="character" w:default="1" w:styleId="Fuentedeprrafopredeter">
+  <w:style w:type="character" w:default="1" w:styleId="DefaultParagraphFont">
     <w:name w:val="Default Paragraph Font"/>
     <w:uiPriority w:val="1"/>
     <w:semiHidden/>
     <w:unhideWhenUsed/>
   </w:style>
-  <w:style w:type="table" w:default="1" w:styleId="Tablanormal">
+  <w:style w:type="table" w:default="1" w:styleId="TableNormal">
     <w:name w:val="Normal Table"/>
     <w:uiPriority w:val="99"/>
     <w:semiHidden/>
@@ -3376,7 +3368,7 @@
       </w:tblCellMar>
     </w:tblPr>
   </w:style>
-  <w:style w:type="numbering" w:default="1" w:styleId="Sinlista">
+  <w:style w:type="numbering" w:default="1" w:styleId="NoList">
     <w:name w:val="No List"/>
     <w:uiPriority w:val="99"/>
     <w:semiHidden/>
@@ -3390,7 +3382,7 @@
       <w:spacing w:before="36" w:after="36"/>
     </w:pPr>
   </w:style>
-  <w:style w:type="paragraph" w:styleId="Ttulo">
+  <w:style w:type="paragraph" w:styleId="Title">
     <w:name w:val="Title"/>
     <w:basedOn w:val="Normal"/>
     <w:next w:val="Normal"/>
@@ -3420,7 +3412,7 @@
       <w:jc w:val="center"/>
     </w:pPr>
   </w:style>
-  <w:style w:type="paragraph" w:styleId="Fecha">
+  <w:style w:type="paragraph" w:styleId="Date">
     <w:name w:val="Date"/>
     <w:next w:val="Normal"/>
     <w:qFormat/>
@@ -3447,7 +3439,7 @@
       <w:szCs w:val="20"/>
     </w:rPr>
   </w:style>
-  <w:style w:type="paragraph" w:styleId="Textonotapie">
+  <w:style w:type="paragraph" w:styleId="FootnoteText">
     <w:name w:val="footnote text"/>
     <w:basedOn w:val="Normal"/>
     <w:uiPriority w:val="9"/>
@@ -3471,7 +3463,7 @@
     <w:name w:val="Definition"/>
     <w:basedOn w:val="Normal"/>
   </w:style>
-  <w:style w:type="paragraph" w:styleId="Textoindependiente">
+  <w:style w:type="paragraph" w:styleId="BodyText">
     <w:name w:val="Body Text"/>
     <w:basedOn w:val="Normal"/>
     <w:pPr>
@@ -3501,7 +3493,7 @@
   </w:style>
   <w:style w:type="character" w:customStyle="1" w:styleId="BodyTextChar">
     <w:name w:val="Body Text Char"/>
-    <w:basedOn w:val="Fuentedeprrafopredeter"/>
+    <w:basedOn w:val="DefaultParagraphFont"/>
     <w:link w:val="ImageCaption"/>
   </w:style>
   <w:style w:type="character" w:customStyle="1" w:styleId="VerbatimChar">
@@ -3663,7 +3655,7 @@
       <w:sz w:val="22"/>
     </w:rPr>
   </w:style>
-  <w:style w:type="paragraph" w:styleId="Prrafodelista">
+  <w:style w:type="paragraph" w:styleId="ListParagraph">
     <w:name w:val="List Paragraph"/>
     <w:basedOn w:val="Normal"/>
     <w:rsid w:val="00B857DB"/>
@@ -3672,10 +3664,10 @@
       <w:contextualSpacing/>
     </w:pPr>
   </w:style>
-  <w:style w:type="paragraph" w:styleId="Encabezado">
+  <w:style w:type="paragraph" w:styleId="Header">
     <w:name w:val="header"/>
     <w:basedOn w:val="Normal"/>
-    <w:link w:val="EncabezadoCar"/>
+    <w:link w:val="HeaderChar"/>
     <w:unhideWhenUsed/>
     <w:rsid w:val="00CA3227"/>
     <w:pPr>
@@ -3686,16 +3678,16 @@
       <w:spacing w:before="0" w:after="0"/>
     </w:pPr>
   </w:style>
-  <w:style w:type="character" w:customStyle="1" w:styleId="EncabezadoCar">
-    <w:name w:val="Encabezado Car"/>
-    <w:basedOn w:val="Fuentedeprrafopredeter"/>
-    <w:link w:val="Encabezado"/>
+  <w:style w:type="character" w:customStyle="1" w:styleId="HeaderChar">
+    <w:name w:val="Header Char"/>
+    <w:basedOn w:val="DefaultParagraphFont"/>
+    <w:link w:val="Header"/>
     <w:rsid w:val="00CA3227"/>
   </w:style>
-  <w:style w:type="paragraph" w:styleId="Piedepgina">
+  <w:style w:type="paragraph" w:styleId="Footer">
     <w:name w:val="footer"/>
     <w:basedOn w:val="Normal"/>
-    <w:link w:val="PiedepginaCar"/>
+    <w:link w:val="FooterChar"/>
     <w:unhideWhenUsed/>
     <w:rsid w:val="00CA3227"/>
     <w:pPr>
@@ -3706,10 +3698,10 @@
       <w:spacing w:before="0" w:after="0"/>
     </w:pPr>
   </w:style>
-  <w:style w:type="character" w:customStyle="1" w:styleId="PiedepginaCar">
-    <w:name w:val="Pie de página Car"/>
-    <w:basedOn w:val="Fuentedeprrafopredeter"/>
-    <w:link w:val="Piedepgina"/>
+  <w:style w:type="character" w:customStyle="1" w:styleId="FooterChar">
+    <w:name w:val="Footer Char"/>
+    <w:basedOn w:val="DefaultParagraphFont"/>
+    <w:link w:val="Footer"/>
     <w:rsid w:val="00CA3227"/>
   </w:style>
 </w:styles>

</xml_diff>